<commit_message>
update proposal & reference images
</commit_message>
<xml_diff>
--- a/documents/Project 2 Proposal.docx
+++ b/documents/Project 2 Proposal.docx
@@ -1009,7 +1009,39 @@
           <w:sz w:val="20"/>
           <w:szCs w:val="20"/>
         </w:rPr>
-        <w:t xml:space="preserve">A bubble chart will display data for all items at a selected restaurant. To make this interactive, the plot would include a hover event where users can see the menu item when hovering over a bubble. Further, we would add in </w:t>
+        <w:t xml:space="preserve">A </w:t>
+      </w:r>
+      <w:r>
+        <w:rPr>
+          <w:rFonts w:ascii="Century Gothic" w:hAnsi="Century Gothic"/>
+          <w:sz w:val="20"/>
+          <w:szCs w:val="20"/>
+        </w:rPr>
+        <w:t>scatterplot</w:t>
+      </w:r>
+      <w:r>
+        <w:rPr>
+          <w:rFonts w:ascii="Century Gothic" w:hAnsi="Century Gothic"/>
+          <w:sz w:val="20"/>
+          <w:szCs w:val="20"/>
+        </w:rPr>
+        <w:t xml:space="preserve"> will display </w:t>
+      </w:r>
+      <w:r>
+        <w:rPr>
+          <w:rFonts w:ascii="Century Gothic" w:hAnsi="Century Gothic"/>
+          <w:sz w:val="20"/>
+          <w:szCs w:val="20"/>
+        </w:rPr>
+        <w:t xml:space="preserve">nutritional </w:t>
+      </w:r>
+      <w:r>
+        <w:rPr>
+          <w:rFonts w:ascii="Century Gothic" w:hAnsi="Century Gothic"/>
+          <w:sz w:val="20"/>
+          <w:szCs w:val="20"/>
+        </w:rPr>
+        <w:t xml:space="preserve">data for all items at a selected restaurant. To make this interactive, the plot would include a hover event where users can see the menu item when hovering over a bubble. Further, we would add in </w:t>
       </w:r>
       <w:r>
         <w:rPr>
@@ -1025,7 +1057,15 @@
           <w:sz w:val="20"/>
           <w:szCs w:val="20"/>
         </w:rPr>
-        <w:t xml:space="preserve"> allow the user to toggle between restaurants.</w:t>
+        <w:t xml:space="preserve"> allow the user to toggle between restaurants</w:t>
+      </w:r>
+      <w:r>
+        <w:rPr>
+          <w:rFonts w:ascii="Century Gothic" w:hAnsi="Century Gothic"/>
+          <w:sz w:val="20"/>
+          <w:szCs w:val="20"/>
+        </w:rPr>
+        <w:t xml:space="preserve"> on the x-axis, and to toggle between nutritional variables on the y-axis.</w:t>
       </w:r>
     </w:p>
     <w:p>
@@ -1085,15 +1125,13 @@
           <w:rFonts w:ascii="Century Gothic" w:hAnsi="Century Gothic"/>
           <w:sz w:val="20"/>
           <w:szCs w:val="20"/>
-          <w:lang w:val="es-ES"/>
-        </w:rPr>
-      </w:pPr>
-      <w:r>
-        <w:rPr>
-          <w:rFonts w:ascii="Century Gothic" w:hAnsi="Century Gothic"/>
-          <w:sz w:val="20"/>
-          <w:szCs w:val="20"/>
-          <w:lang w:val="es-ES"/>
+        </w:rPr>
+      </w:pPr>
+      <w:r>
+        <w:rPr>
+          <w:rFonts w:ascii="Century Gothic" w:hAnsi="Century Gothic"/>
+          <w:sz w:val="20"/>
+          <w:szCs w:val="20"/>
         </w:rPr>
         <w:t>Y-axis variables:</w:t>
       </w:r>
@@ -1102,136 +1140,32 @@
           <w:rFonts w:ascii="Century Gothic" w:hAnsi="Century Gothic"/>
           <w:sz w:val="20"/>
           <w:szCs w:val="20"/>
-          <w:lang w:val="es-ES"/>
-        </w:rPr>
-        <w:t xml:space="preserve"> </w:t>
-      </w:r>
-      <w:proofErr w:type="spellStart"/>
-      <w:r>
-        <w:rPr>
-          <w:rFonts w:ascii="Century Gothic" w:hAnsi="Century Gothic"/>
-          <w:sz w:val="20"/>
-          <w:szCs w:val="20"/>
-          <w:lang w:val="es-ES"/>
-        </w:rPr>
-        <w:t>C</w:t>
-      </w:r>
-      <w:r>
-        <w:rPr>
-          <w:rFonts w:ascii="Century Gothic" w:hAnsi="Century Gothic"/>
-          <w:sz w:val="20"/>
-          <w:szCs w:val="20"/>
-          <w:lang w:val="es-ES"/>
-        </w:rPr>
-        <w:t>alories</w:t>
-      </w:r>
-      <w:proofErr w:type="spellEnd"/>
-      <w:r>
-        <w:rPr>
-          <w:rFonts w:ascii="Century Gothic" w:hAnsi="Century Gothic"/>
-          <w:sz w:val="20"/>
-          <w:szCs w:val="20"/>
-          <w:lang w:val="es-ES"/>
-        </w:rPr>
-        <w:t xml:space="preserve">, </w:t>
-      </w:r>
-      <w:proofErr w:type="spellStart"/>
-      <w:r>
-        <w:rPr>
-          <w:rFonts w:ascii="Century Gothic" w:hAnsi="Century Gothic"/>
-          <w:sz w:val="20"/>
-          <w:szCs w:val="20"/>
-          <w:lang w:val="es-ES"/>
-        </w:rPr>
-        <w:t>carbohydrates</w:t>
-      </w:r>
-      <w:proofErr w:type="spellEnd"/>
-      <w:r>
-        <w:rPr>
-          <w:rFonts w:ascii="Century Gothic" w:hAnsi="Century Gothic"/>
-          <w:sz w:val="20"/>
-          <w:szCs w:val="20"/>
-          <w:lang w:val="es-ES"/>
-        </w:rPr>
-        <w:t xml:space="preserve">, </w:t>
-      </w:r>
-      <w:r>
-        <w:rPr>
-          <w:rFonts w:ascii="Century Gothic" w:hAnsi="Century Gothic"/>
-          <w:sz w:val="20"/>
-          <w:szCs w:val="20"/>
-          <w:lang w:val="es-ES"/>
-        </w:rPr>
-        <w:t xml:space="preserve">&amp; </w:t>
-      </w:r>
-      <w:proofErr w:type="spellStart"/>
-      <w:r>
-        <w:rPr>
-          <w:rFonts w:ascii="Century Gothic" w:hAnsi="Century Gothic"/>
-          <w:sz w:val="20"/>
-          <w:szCs w:val="20"/>
-          <w:lang w:val="es-ES"/>
-        </w:rPr>
-        <w:t>protein</w:t>
-      </w:r>
-      <w:proofErr w:type="spellEnd"/>
-      <w:r>
-        <w:rPr>
-          <w:rFonts w:ascii="Century Gothic" w:hAnsi="Century Gothic"/>
-          <w:sz w:val="20"/>
-          <w:szCs w:val="20"/>
-          <w:lang w:val="es-ES"/>
-        </w:rPr>
-        <w:t xml:space="preserve"> (</w:t>
-      </w:r>
-      <w:proofErr w:type="spellStart"/>
-      <w:r>
-        <w:rPr>
-          <w:rFonts w:ascii="Century Gothic" w:hAnsi="Century Gothic"/>
-          <w:sz w:val="20"/>
-          <w:szCs w:val="20"/>
-          <w:lang w:val="es-ES"/>
-        </w:rPr>
-        <w:t>or</w:t>
-      </w:r>
-      <w:proofErr w:type="spellEnd"/>
-      <w:r>
-        <w:rPr>
-          <w:rFonts w:ascii="Century Gothic" w:hAnsi="Century Gothic"/>
-          <w:sz w:val="20"/>
-          <w:szCs w:val="20"/>
-          <w:lang w:val="es-ES"/>
-        </w:rPr>
-        <w:t xml:space="preserve"> </w:t>
-      </w:r>
-      <w:proofErr w:type="spellStart"/>
-      <w:r>
-        <w:rPr>
-          <w:rFonts w:ascii="Century Gothic" w:hAnsi="Century Gothic"/>
-          <w:sz w:val="20"/>
-          <w:szCs w:val="20"/>
-          <w:lang w:val="es-ES"/>
-        </w:rPr>
-        <w:t>fat</w:t>
-      </w:r>
-      <w:proofErr w:type="spellEnd"/>
-      <w:r>
-        <w:rPr>
-          <w:rFonts w:ascii="Century Gothic" w:hAnsi="Century Gothic"/>
-          <w:sz w:val="20"/>
-          <w:szCs w:val="20"/>
-          <w:lang w:val="es-ES"/>
-        </w:rPr>
-        <w:t>)</w:t>
-      </w:r>
-    </w:p>
-    <w:p>
-      <w:pPr>
-        <w:rPr>
-          <w:rFonts w:ascii="Century Gothic" w:hAnsi="Century Gothic"/>
-          <w:sz w:val="20"/>
-          <w:szCs w:val="20"/>
-          <w:lang w:val="es-ES"/>
+        </w:rPr>
+        <w:t xml:space="preserve"> C</w:t>
+      </w:r>
+      <w:r>
+        <w:rPr>
+          <w:rFonts w:ascii="Century Gothic" w:hAnsi="Century Gothic"/>
+          <w:sz w:val="20"/>
+          <w:szCs w:val="20"/>
+        </w:rPr>
+        <w:t xml:space="preserve">alories, carbohydrates, </w:t>
+      </w:r>
+      <w:r>
+        <w:rPr>
+          <w:rFonts w:ascii="Century Gothic" w:hAnsi="Century Gothic"/>
+          <w:sz w:val="20"/>
+          <w:szCs w:val="20"/>
+        </w:rPr>
+        <w:t>&amp; protein (or fat)</w:t>
+      </w:r>
+    </w:p>
+    <w:p>
+      <w:pPr>
+        <w:rPr>
+          <w:rFonts w:ascii="Century Gothic" w:hAnsi="Century Gothic"/>
+          <w:sz w:val="20"/>
+          <w:szCs w:val="20"/>
         </w:rPr>
       </w:pPr>
     </w:p>

</xml_diff>